<commit_message>
added about me - draft
</commit_message>
<xml_diff>
--- a/files/About_me_draft.docx
+++ b/files/About_me_draft.docx
@@ -3,16 +3,80 @@
 <w:document xmlns:wpc="http://schemas.microsoft.com/office/word/2010/wordprocessingCanvas" xmlns:cx="http://schemas.microsoft.com/office/drawing/2014/chartex" xmlns:cx1="http://schemas.microsoft.com/office/drawing/2015/9/8/chartex" xmlns:cx2="http://schemas.microsoft.com/office/drawing/2015/10/21/chartex" xmlns:cx3="http://schemas.microsoft.com/office/drawing/2016/5/9/chartex" xmlns:cx4="http://schemas.microsoft.com/office/drawing/2016/5/10/chartex" xmlns:cx5="http://schemas.microsoft.com/office/drawing/2016/5/11/chartex" xmlns:cx6="http://schemas.microsoft.com/office/drawing/2016/5/12/chartex" xmlns:cx7="http://schemas.microsoft.com/office/drawing/2016/5/13/chartex" xmlns:cx8="http://schemas.microsoft.com/office/drawing/2016/5/14/chartex" xmlns:mc="http://schemas.openxmlformats.org/markup-compatibility/2006" xmlns:aink="http://schemas.microsoft.com/office/drawing/2016/ink" xmlns:am3d="http://schemas.microsoft.com/office/drawing/2017/model3d" xmlns:o="urn:schemas-microsoft-com:office:office" xmlns:r="http://schemas.openxmlformats.org/officeDocument/2006/relationships" xmlns:m="http://schemas.openxmlformats.org/officeDocument/2006/math" xmlns:v="urn:schemas-microsoft-com:vml" xmlns:wp14="http://schemas.microsoft.com/office/word/2010/wordprocessingDrawing" xmlns:wp="http://schemas.openxmlformats.org/drawingml/2006/wordprocessingDrawing" xmlns:w10="urn:schemas-microsoft-com:office:word" xmlns:w="http://schemas.openxmlformats.org/wordprocessingml/2006/main" xmlns:w14="http://schemas.microsoft.com/office/word/2010/wordml" xmlns:w15="http://schemas.microsoft.com/office/word/2012/wordml" xmlns:w16cex="http://schemas.microsoft.com/office/word/2018/wordml/cex" xmlns:w16cid="http://schemas.microsoft.com/office/word/2016/wordml/cid" xmlns:w16="http://schemas.microsoft.com/office/word/2018/wordml" xmlns:w16sdtdh="http://schemas.microsoft.com/office/word/2020/wordml/sdtdatahash" xmlns:w16se="http://schemas.microsoft.com/office/word/2015/wordml/symex" xmlns:wpg="http://schemas.microsoft.com/office/word/2010/wordprocessingGroup" xmlns:wpi="http://schemas.microsoft.com/office/word/2010/wordprocessingInk" xmlns:wne="http://schemas.microsoft.com/office/word/2006/wordml" xmlns:wps="http://schemas.microsoft.com/office/word/2010/wordprocessingShape" mc:Ignorable="w14 w15 w16se w16cid w16 w16cex w16sdtdh wp14">
   <w:body>
     <w:p>
-      <w:r>
+      <w:pPr>
+        <w:rPr>
+          <w:b/>
+          <w:bCs/>
+        </w:rPr>
+      </w:pPr>
+      <w:r>
+        <w:rPr>
+          <w:b/>
+          <w:bCs/>
+        </w:rPr>
         <w:t>ABOUT ME</w:t>
       </w:r>
     </w:p>
     <w:p>
       <w:r>
-        <w:t>My name is Travis Brasher and I live in Fort Worth, TX with my wife and our two dogs, Juniper and Bubba.</w:t>
-      </w:r>
-      <w:r>
-        <w:t xml:space="preserve"> While I currently stay quite busy with work, school and projects around the house, in my free time I like to enjoy spending time with my family and friends, music, playing games, reading, and am always trying to learn new things or sharpen and improve on the skills I already have.   </w:t>
+        <w:t xml:space="preserve">My name is Travis and I </w:t>
+      </w:r>
+      <w:r>
+        <w:t>am from</w:t>
+      </w:r>
+      <w:r>
+        <w:t xml:space="preserve"> Fort Worth, TX </w:t>
+      </w:r>
+      <w:r>
+        <w:t xml:space="preserve">where I </w:t>
+      </w:r>
+      <w:r>
+        <w:t xml:space="preserve">currently </w:t>
+      </w:r>
+      <w:r>
+        <w:t>live with</w:t>
+      </w:r>
+      <w:r>
+        <w:t xml:space="preserve"> my wife and our two dogs, Juniper and Bubba.</w:t>
+      </w:r>
+      <w:r>
+        <w:t xml:space="preserve"> </w:t>
+      </w:r>
+      <w:r>
+        <w:t xml:space="preserve">I am currently employed at a local commercial Audio/Visual integration company where I work as a System Designer. In addition to working full time, I am also a student at Colorado State University – Global Campus where I am currently pursuing my </w:t>
+      </w:r>
+      <w:r>
+        <w:t>bachelor's degree</w:t>
+      </w:r>
+      <w:r>
+        <w:t xml:space="preserve"> in Management Information Systems (MIS) and Business Analytics with a specialization in Computer Programming. </w:t>
+      </w:r>
+      <w:r>
+        <w:t>While I currently stay quite busy with work, school</w:t>
+      </w:r>
+      <w:r>
+        <w:t>,</w:t>
+      </w:r>
+      <w:r>
+        <w:t xml:space="preserve"> and projects around the house, in my free time I enjoy spending time with my family and friends, </w:t>
+      </w:r>
+      <w:r>
+        <w:t xml:space="preserve">listening to and playing </w:t>
+      </w:r>
+      <w:r>
+        <w:t xml:space="preserve">music, playing games, reading, and am </w:t>
+      </w:r>
+      <w:r>
+        <w:t>constantly</w:t>
+      </w:r>
+      <w:r>
+        <w:t xml:space="preserve"> </w:t>
+      </w:r>
+      <w:r>
+        <w:t>striving to continue</w:t>
+      </w:r>
+      <w:r>
+        <w:t xml:space="preserve"> to learn new things or sharpen and improve on the skills I already have.   </w:t>
       </w:r>
     </w:p>
     <w:p>
@@ -27,7 +91,42 @@
           <w:b/>
           <w:bCs/>
         </w:rPr>
-        <w:t>EDUCATION &amp; WORK EXPERIENCE</w:t>
+        <w:t xml:space="preserve">Starting My </w:t>
+      </w:r>
+      <w:r>
+        <w:rPr>
+          <w:b/>
+          <w:bCs/>
+        </w:rPr>
+        <w:t xml:space="preserve">Secondary Education &amp; </w:t>
+      </w:r>
+      <w:r>
+        <w:rPr>
+          <w:b/>
+          <w:bCs/>
+        </w:rPr>
+        <w:t>W</w:t>
+      </w:r>
+      <w:r>
+        <w:rPr>
+          <w:b/>
+          <w:bCs/>
+        </w:rPr>
+        <w:t>ork</w:t>
+      </w:r>
+      <w:r>
+        <w:rPr>
+          <w:b/>
+          <w:bCs/>
+        </w:rPr>
+        <w:t xml:space="preserve"> E</w:t>
+      </w:r>
+      <w:r>
+        <w:rPr>
+          <w:b/>
+          <w:bCs/>
+        </w:rPr>
+        <w:t>xperience</w:t>
       </w:r>
       <w:r>
         <w:rPr>
@@ -72,64 +171,182 @@
         <w:t xml:space="preserve"> path</w:t>
       </w:r>
       <w:r>
-        <w:t xml:space="preserve"> I wanted to pursue. After completing numerous classes at TCC, I decided to </w:t>
-      </w:r>
-      <w:r>
-        <w:t xml:space="preserve">put my education on hold and </w:t>
-      </w:r>
-      <w:r>
-        <w:t>pursue a career in the Audio/Visual (AV) industry. At this point I had already been on the AV team of my local church for a</w:t>
-      </w:r>
-      <w:r>
-        <w:t>bout</w:t>
-      </w:r>
-      <w:r>
-        <w:t xml:space="preserve"> 5 years but </w:t>
-      </w:r>
-      <w:r>
-        <w:t xml:space="preserve">began doing freelance </w:t>
-      </w:r>
-      <w:r>
-        <w:t xml:space="preserve">A/V production </w:t>
-      </w:r>
-      <w:r>
-        <w:t>work with a local production company</w:t>
-      </w:r>
-      <w:r>
-        <w:t xml:space="preserve"> as my primary job</w:t>
-      </w:r>
-      <w:r>
-        <w:t xml:space="preserve">. While </w:t>
-      </w:r>
-      <w:r>
-        <w:t>I enjoyed the work, I needed a more consistent source of income and began</w:t>
-      </w:r>
-      <w:r>
-        <w:t xml:space="preserve"> look</w:t>
-      </w:r>
-      <w:r>
-        <w:t xml:space="preserve">ing to </w:t>
-      </w:r>
-      <w:r>
-        <w:t>start</w:t>
-      </w:r>
-      <w:r>
-        <w:t xml:space="preserve"> a career with a local AV installation company. </w:t>
-      </w:r>
-      <w:r>
-        <w:t>It was around this time that I found my current employer, Electro Acoustics</w:t>
+        <w:t xml:space="preserve"> I wanted to pursue. </w:t>
+      </w:r>
+      <w:r>
+        <w:t xml:space="preserve">During this time, I held a couple of different part time positions while in school and upon being let go from one of my positions in November of 2013 due to downsizing, I decided to take some time </w:t>
+      </w:r>
+      <w:r>
+        <w:t>to</w:t>
+      </w:r>
+      <w:r>
+        <w:t xml:space="preserve"> decide on how I wanted to move forward. </w:t>
+      </w:r>
+    </w:p>
+    <w:p>
+      <w:r>
+        <w:t>During this time</w:t>
       </w:r>
       <w:r>
         <w:t>,</w:t>
       </w:r>
       <w:r>
-        <w:t xml:space="preserve"> where I would </w:t>
-      </w:r>
-      <w:r>
-        <w:t xml:space="preserve">really </w:t>
-      </w:r>
-      <w:r>
-        <w:t xml:space="preserve">begin my career as an Installation Tech and work my way up to Project Lead and now to System Designer. </w:t>
+        <w:t xml:space="preserve"> I continued to </w:t>
+      </w:r>
+      <w:r>
+        <w:t>complet</w:t>
+      </w:r>
+      <w:r>
+        <w:t>e</w:t>
+      </w:r>
+      <w:r>
+        <w:t xml:space="preserve"> classes at TCC, </w:t>
+      </w:r>
+      <w:r>
+        <w:t xml:space="preserve">and took up a </w:t>
+      </w:r>
+      <w:r>
+        <w:t xml:space="preserve">temporary </w:t>
+      </w:r>
+      <w:r>
+        <w:t>freelance contract</w:t>
+      </w:r>
+      <w:r>
+        <w:t xml:space="preserve"> position with a local audio/visual </w:t>
+      </w:r>
+      <w:r>
+        <w:t>event</w:t>
+      </w:r>
+      <w:r>
+        <w:t xml:space="preserve"> company. After working with this company for a while, </w:t>
+      </w:r>
+      <w:r>
+        <w:t>I decided</w:t>
+      </w:r>
+      <w:r>
+        <w:t xml:space="preserve"> </w:t>
+      </w:r>
+      <w:r>
+        <w:t xml:space="preserve">to search for more stable income but wanted to stay in the audio/visual field as it was something I was familiar with and enjoyed. This eventually brought me to my current company, Electro Acoustics </w:t>
+      </w:r>
+      <w:r>
+        <w:t>where I beg</w:t>
+      </w:r>
+      <w:r>
+        <w:t>a</w:t>
+      </w:r>
+      <w:r>
+        <w:t>n my career as an Installation Tech</w:t>
+      </w:r>
+      <w:r>
+        <w:t xml:space="preserve"> in June of 2014.</w:t>
+      </w:r>
+      <w:r>
+        <w:t xml:space="preserve"> As an installation technician, I quickly grew my </w:t>
+      </w:r>
+      <w:r>
+        <w:lastRenderedPageBreak/>
+        <w:t>skills, learning to install systems as well as how to setup and thoroughly troubleshoot to prepare for project commissioning and turnover.</w:t>
+      </w:r>
+      <w:r>
+        <w:t xml:space="preserve"> </w:t>
+      </w:r>
+    </w:p>
+    <w:p>
+      <w:r>
+        <w:t>Throughout 2014 and into 2015, I quickly worked my way up to a</w:t>
+      </w:r>
+      <w:r>
+        <w:t xml:space="preserve"> Project</w:t>
+      </w:r>
+      <w:r>
+        <w:t xml:space="preserve"> </w:t>
+      </w:r>
+      <w:r>
+        <w:t>L</w:t>
+      </w:r>
+      <w:r>
+        <w:t xml:space="preserve">ead position where I lead </w:t>
+      </w:r>
+      <w:r>
+        <w:t>a number of</w:t>
+      </w:r>
+      <w:r>
+        <w:t xml:space="preserve"> projects ranging in size from just a few thousand dollars to overseeing the AV installation for the largest project the company has done to date (Dickies Arena).</w:t>
+      </w:r>
+      <w:r>
+        <w:t xml:space="preserve"> While in this position I was responsible for </w:t>
+      </w:r>
+      <w:r>
+        <w:t>leading teams in the installation of the AV systems as well as several project coordination and scheduling activities, including coordinating installation schedules and deliverables with stakeholders throughout the project. Additionally, I was often responsible for setting up, testing</w:t>
+      </w:r>
+      <w:r>
+        <w:t>,</w:t>
+      </w:r>
+      <w:r>
+        <w:t xml:space="preserve"> and verifying system functionality as well as training the end users on the systems once the installation had completed.</w:t>
+      </w:r>
+    </w:p>
+    <w:p>
+      <w:r>
+        <w:t xml:space="preserve">Shortly after </w:t>
+      </w:r>
+      <w:r>
+        <w:t>wrapping up Dickies Arena at the end of 2019</w:t>
+      </w:r>
+      <w:r>
+        <w:t>,</w:t>
+      </w:r>
+      <w:r>
+        <w:t xml:space="preserve"> </w:t>
+      </w:r>
+      <w:r>
+        <w:t xml:space="preserve"> I moved into the Design department where I continue to work as a System Designer. </w:t>
+      </w:r>
+      <w:r>
+        <w:t xml:space="preserve">Within this role </w:t>
+      </w:r>
+      <w:r>
+        <w:t>I have many responsibilities</w:t>
+      </w:r>
+      <w:r>
+        <w:t xml:space="preserve">, </w:t>
+      </w:r>
+      <w:r>
+        <w:t>depending on the project and the stage of the project. Often times I will work with our sales team</w:t>
+      </w:r>
+      <w:r>
+        <w:t xml:space="preserve"> and project stakeholders</w:t>
+      </w:r>
+      <w:r>
+        <w:t xml:space="preserve"> to facilitate project requirements and constraints </w:t>
+      </w:r>
+      <w:r>
+        <w:t>in the early stages of the project. Doing this helps us to determine the functional and physical requirements of the system that we will use to</w:t>
+      </w:r>
+      <w:r>
+        <w:t xml:space="preserve"> develop initial system designs that we can propose to the client. Additionally, </w:t>
+      </w:r>
+      <w:r>
+        <w:t>as a system designer, I</w:t>
+      </w:r>
+      <w:r>
+        <w:t xml:space="preserve"> am responsible for both the conceptual and physical design of systems, working to ensure the projects remain within the customer’s budget while maintaining as much of the original system functionality as possible by swapping equipment and proposing alternative solutions, working with the client and our sales team until a good solution has been reached. </w:t>
+      </w:r>
+    </w:p>
+    <w:p>
+      <w:pPr>
+        <w:rPr>
+          <w:b/>
+          <w:bCs/>
+        </w:rPr>
+      </w:pPr>
+      <w:r>
+        <w:rPr>
+          <w:b/>
+          <w:bCs/>
+        </w:rPr>
+        <w:t>Recent Education – Continuing My Secondary Education</w:t>
       </w:r>
     </w:p>
     <w:p>
@@ -137,7 +354,20 @@
         <w:ind w:firstLine="720"/>
       </w:pPr>
       <w:r>
-        <w:t xml:space="preserve">During my time as a Project Lead, I </w:t>
+        <w:lastRenderedPageBreak/>
+        <w:t xml:space="preserve">To further describe how I ended up continuing my education, I will rewind a few years, back to 2018. </w:t>
+      </w:r>
+      <w:r>
+        <w:t xml:space="preserve">During my time as a Project Lead, </w:t>
+      </w:r>
+      <w:r>
+        <w:t xml:space="preserve">I had begun to develop an interest in Project Management </w:t>
+      </w:r>
+      <w:r>
+        <w:t>and</w:t>
+      </w:r>
+      <w:r>
+        <w:t xml:space="preserve"> </w:t>
       </w:r>
       <w:r>
         <w:t>wanted to sharpen and improve my leadership and project management skills and b</w:t>
@@ -146,28 +376,28 @@
         <w:t>egan looking into continuing my education</w:t>
       </w:r>
       <w:r>
-        <w:t xml:space="preserve">. Through my work I </w:t>
-      </w:r>
-      <w:r>
-        <w:t xml:space="preserve">had </w:t>
-      </w:r>
-      <w:r>
-        <w:t xml:space="preserve">begun to develop </w:t>
-      </w:r>
-      <w:r>
-        <w:t>an interest in Project Management as it was a significant part of my job</w:t>
-      </w:r>
-      <w:r>
-        <w:t xml:space="preserve"> and f</w:t>
+        <w:t xml:space="preserve">. </w:t>
+      </w:r>
+      <w:r>
+        <w:t xml:space="preserve">I </w:t>
+      </w:r>
+      <w:r>
+        <w:t>f</w:t>
       </w:r>
       <w:r>
         <w:t>elt that a formal education in Project Management would help to improve m</w:t>
       </w:r>
       <w:r>
-        <w:t>y career</w:t>
-      </w:r>
-      <w:r>
-        <w:t>. I</w:t>
+        <w:t>y project management skills and abilities</w:t>
+      </w:r>
+      <w:r>
+        <w:t>,</w:t>
+      </w:r>
+      <w:r>
+        <w:t xml:space="preserve"> so</w:t>
+      </w:r>
+      <w:r>
+        <w:t xml:space="preserve"> I</w:t>
       </w:r>
       <w:r>
         <w:t xml:space="preserve"> </w:t>
@@ -187,7 +417,6 @@
         <w:ind w:firstLine="720"/>
       </w:pPr>
       <w:r>
-        <w:lastRenderedPageBreak/>
         <w:t xml:space="preserve">Shortly after beginning this program, </w:t>
       </w:r>
       <w:r>
@@ -266,7 +495,13 @@
         <w:t xml:space="preserve"> and Business Analytics</w:t>
       </w:r>
       <w:r>
-        <w:t xml:space="preserve"> degree program, which I am working hard to complete by Fall 2022.</w:t>
+        <w:t xml:space="preserve"> degree program, which I am </w:t>
+      </w:r>
+      <w:r>
+        <w:t>aiming to complete by mid-September</w:t>
+      </w:r>
+      <w:r>
+        <w:t xml:space="preserve"> 2022.</w:t>
       </w:r>
     </w:p>
     <w:p>
@@ -280,10 +515,10 @@
         <w:t xml:space="preserve">the </w:t>
       </w:r>
       <w:r>
-        <w:t>program</w:t>
-      </w:r>
-      <w:r>
-        <w:t xml:space="preserve"> MIS and Business Analytics degree program</w:t>
+        <w:t>M</w:t>
+      </w:r>
+      <w:r>
+        <w:t>IS and Business Analytics degree program</w:t>
       </w:r>
       <w:r>
         <w:t>, I had the opportunity</w:t>
@@ -295,22 +530,46 @@
         <w:t xml:space="preserve">part in a basic </w:t>
       </w:r>
       <w:r>
-        <w:t>programming course where I learned the fundamentals and concepts of object oriented programming (OOP)</w:t>
-      </w:r>
-      <w:r>
-        <w:t xml:space="preserve"> and basics of Python programming as well</w:t>
-      </w:r>
-      <w:r>
-        <w:t xml:space="preserve">. This was my first time participating in any type of programming but I </w:t>
+        <w:t>programming course where I learned the fundamentals and concepts of object</w:t>
+      </w:r>
+      <w:r>
+        <w:t>-</w:t>
+      </w:r>
+      <w:r>
+        <w:t xml:space="preserve"> oriented programming (OOP)</w:t>
+      </w:r>
+      <w:r>
+        <w:t xml:space="preserve"> and </w:t>
+      </w:r>
+      <w:r>
+        <w:t xml:space="preserve">the </w:t>
+      </w:r>
+      <w:r>
+        <w:t>basics of Python programming as well</w:t>
+      </w:r>
+      <w:r>
+        <w:t xml:space="preserve">. This was my first time participating in any type of </w:t>
+      </w:r>
+      <w:r>
+        <w:t xml:space="preserve">computer </w:t>
+      </w:r>
+      <w:r>
+        <w:t>programming</w:t>
+      </w:r>
+      <w:r>
+        <w:t>,</w:t>
+      </w:r>
+      <w:r>
+        <w:t xml:space="preserve"> but I </w:t>
       </w:r>
       <w:r>
         <w:t xml:space="preserve">immediately </w:t>
       </w:r>
       <w:r>
-        <w:t xml:space="preserve">became interested </w:t>
-      </w:r>
-      <w:r>
-        <w:t xml:space="preserve">in it and </w:t>
+        <w:t xml:space="preserve">developed a fascination with </w:t>
+      </w:r>
+      <w:r>
+        <w:t xml:space="preserve">it and </w:t>
       </w:r>
       <w:r>
         <w:t xml:space="preserve">added a computer programming specialization to my degree program to continue learning and expanding my programming skills. </w:t>
@@ -324,7 +583,20 @@
         <w:t xml:space="preserve">While I have enjoyed my time at my current company, </w:t>
       </w:r>
       <w:r>
-        <w:t>I am looking for opportunities that will allow me to grow and continue to learn an</w:t>
+        <w:t xml:space="preserve">I </w:t>
+      </w:r>
+      <w:r>
+        <w:t>feel</w:t>
+      </w:r>
+      <w:r>
+        <w:t xml:space="preserve"> that it is time to expand my knowledge and skills beyond what my current company can provide. </w:t>
+      </w:r>
+      <w:r>
+        <w:t xml:space="preserve">I am looking for opportunities that </w:t>
+      </w:r>
+      <w:r>
+        <w:lastRenderedPageBreak/>
+        <w:t>will allow me to grow and continue to learn an</w:t>
       </w:r>
       <w:r>
         <w:t xml:space="preserve">d improve </w:t>
@@ -344,19 +616,11 @@
       <w:r>
         <w:t>I am looking forward to being challenged while being able to provide insights and help push organizations towards meaningful improvements and changes, both internally and externally.</w:t>
       </w:r>
-    </w:p>
-    <w:p>
-      <w:pPr>
-        <w:ind w:firstLine="720"/>
-      </w:pPr>
-      <w:r>
-        <w:t>I am working on continuing to broaden my programming skills and data/business analysis skills through online courses</w:t>
-      </w:r>
-      <w:r>
-        <w:t xml:space="preserve">, projects </w:t>
-      </w:r>
-      <w:r>
-        <w:t xml:space="preserve">and by continuing my education.  I hope to complete my degree by October 2022 and am looking </w:t>
+      <w:r>
+        <w:t xml:space="preserve"> As I continue to push towards completing my degree, I continue to develop my analytics and programming skills </w:t>
+      </w:r>
+      <w:r>
+        <w:t xml:space="preserve">and am looking </w:t>
       </w:r>
       <w:r>
         <w:t>forward to having the opportunity to</w:t>

</xml_diff>